<commit_message>
update resume with git certification
</commit_message>
<xml_diff>
--- a/Simple Resume/Resume.docx
+++ b/Simple Resume/Resume.docx
@@ -150,6 +150,9 @@
       </w:r>
       <w:r>
         <w:t>Front-end development: HTML, CSS, JavaScript, React</w:t>
+      </w:r>
+      <w:r>
+        <w:t xml:space="preserve"> || Version Control System: Git &amp; GitHub</w:t>
       </w:r>
     </w:p>
     <w:p>
@@ -730,6 +733,34 @@
       </w:hyperlink>
       <w:r>
         <w:t>)</w:t>
+      </w:r>
+    </w:p>
+    <w:p>
+      <w:pPr>
+        <w:pStyle w:val="ListParagraph"/>
+        <w:numPr>
+          <w:ilvl w:val="0"/>
+          <w:numId w:val="4"/>
+        </w:numPr>
+        <w:pBdr>
+          <w:top w:val="nil"/>
+          <w:left w:val="nil"/>
+          <w:bottom w:val="nil"/>
+          <w:right w:val="nil"/>
+          <w:between w:val="nil"/>
+        </w:pBdr>
+      </w:pPr>
+      <w:r>
+        <w:t>Git and GitHub</w:t>
+      </w:r>
+      <w:r>
+        <w:t xml:space="preserve"> Certification: Completed </w:t>
+      </w:r>
+      <w:r>
+        <w:t>git</w:t>
+      </w:r>
+      <w:r>
+        <w:t xml:space="preserve"> interactive course from Udemy</w:t>
       </w:r>
     </w:p>
     <w:p>

</xml_diff>